<commit_message>
Addition of README and Individual report
</commit_message>
<xml_diff>
--- a/Admin/Coursework.docx
+++ b/Admin/Coursework.docx
@@ -191,27 +191,14 @@
     </w:p>
     <w:p>
       <w:pPr>
+        <w:ind w:firstLine="360"/>
         <w:rPr>
           <w:rFonts w:asciiTheme="majorHAnsi" w:hAnsiTheme="majorHAnsi"/>
           <w:sz w:val="22"/>
         </w:rPr>
       </w:pPr>
-      <w:r>
-        <w:rPr>
-          <w:rFonts w:asciiTheme="majorHAnsi" w:hAnsiTheme="majorHAnsi"/>
-          <w:sz w:val="22"/>
-        </w:rPr>
-        <w:t xml:space="preserve">Johnny </w:t>
-      </w:r>
-      <w:proofErr w:type="spellStart"/>
-      <w:r>
-        <w:rPr>
-          <w:rFonts w:asciiTheme="majorHAnsi" w:hAnsiTheme="majorHAnsi"/>
-          <w:sz w:val="22"/>
-        </w:rPr>
-        <w:t>Redknees</w:t>
-      </w:r>
-      <w:proofErr w:type="spellEnd"/>
+      <w:bookmarkStart w:id="0" w:name="_GoBack"/>
+      <w:bookmarkEnd w:id="0"/>
       <w:r>
         <w:rPr>
           <w:rFonts w:asciiTheme="majorHAnsi" w:hAnsiTheme="majorHAnsi"/>
@@ -763,8 +750,6 @@
         </w:rPr>
         <w:t>: Johnny’s basic average speeds, without technical clothing</w:t>
       </w:r>
-      <w:bookmarkStart w:id="0" w:name="_GoBack"/>
-      <w:bookmarkEnd w:id="0"/>
       <w:r>
         <w:rPr>
           <w:rFonts w:asciiTheme="majorHAnsi" w:hAnsiTheme="majorHAnsi"/>
@@ -7366,7 +7351,7 @@
 </file>
 
 <file path=customXml/itemProps1.xml><?xml version="1.0" encoding="utf-8"?>
-<ds:datastoreItem xmlns:ds="http://schemas.openxmlformats.org/officeDocument/2006/customXml" ds:itemID="{E80BA25E-334F-4F94-9255-32828E53F84F}">
+<ds:datastoreItem xmlns:ds="http://schemas.openxmlformats.org/officeDocument/2006/customXml" ds:itemID="{CD1179E4-8EDB-49E1-A164-2BE8122BD3A2}">
   <ds:schemaRefs>
     <ds:schemaRef ds:uri="http://schemas.openxmlformats.org/officeDocument/2006/bibliography"/>
   </ds:schemaRefs>

</xml_diff>